<commit_message>
edited impl, added itro
</commit_message>
<xml_diff>
--- a/IMPL.docx
+++ b/IMPL.docx
@@ -48,51 +48,38 @@
           <w:sz w:val="24"/>
           <w:szCs w:val="24"/>
         </w:rPr>
-        <w:t xml:space="preserve">In this chapter, Implementation is done using Arduino UNO, GPS </w:t>
-      </w:r>
-      <w:r>
-        <w:rPr>
-          <w:rFonts w:ascii="Times New Roman" w:hAnsi="Times New Roman" w:cs="Times New Roman"/>
-          <w:noProof/>
-          <w:color w:val="000000" w:themeColor="text1"/>
-          <w:sz w:val="24"/>
-          <w:szCs w:val="24"/>
-        </w:rPr>
-        <w:t xml:space="preserve">and </w:t>
-      </w:r>
-      <w:r>
-        <w:rPr>
-          <w:rFonts w:ascii="Times New Roman" w:hAnsi="Times New Roman" w:cs="Times New Roman"/>
-          <w:noProof/>
-          <w:color w:val="000000" w:themeColor="text1"/>
-          <w:sz w:val="24"/>
-          <w:szCs w:val="24"/>
-        </w:rPr>
-        <w:t xml:space="preserve">GSM module. The system is placed in the vehicle and then using  Arduino UNO , GSM module sends message to the user and GPS </w:t>
-      </w:r>
-      <w:r>
-        <w:rPr>
-          <w:rFonts w:ascii="Times New Roman" w:hAnsi="Times New Roman" w:cs="Times New Roman"/>
-          <w:noProof/>
-          <w:color w:val="000000" w:themeColor="text1"/>
-          <w:sz w:val="24"/>
-          <w:szCs w:val="24"/>
-        </w:rPr>
-        <w:t>Module sends the approximate location of the vehicle to the user.</w:t>
-      </w:r>
-    </w:p>
-    <w:p>
-      <w:pPr>
-        <w:spacing w:line="360" w:lineRule="auto"/>
-        <w:jc w:val="both"/>
-        <w:rPr>
-          <w:rFonts w:ascii="Times New Roman" w:hAnsi="Times New Roman" w:cs="Times New Roman"/>
-          <w:noProof/>
-          <w:color w:val="000000" w:themeColor="text1"/>
-          <w:sz w:val="24"/>
-          <w:szCs w:val="24"/>
-        </w:rPr>
-      </w:pPr>
+        <w:t>Moving on to</w:t>
+      </w:r>
+      <w:r>
+        <w:rPr>
+          <w:rFonts w:ascii="Times New Roman" w:hAnsi="Times New Roman" w:cs="Times New Roman"/>
+          <w:noProof/>
+          <w:color w:val="000000" w:themeColor="text1"/>
+          <w:sz w:val="24"/>
+          <w:szCs w:val="24"/>
+        </w:rPr>
+        <w:t xml:space="preserve"> Implementation</w:t>
+      </w:r>
+      <w:r>
+        <w:rPr>
+          <w:rFonts w:ascii="Times New Roman" w:hAnsi="Times New Roman" w:cs="Times New Roman"/>
+          <w:noProof/>
+          <w:color w:val="000000" w:themeColor="text1"/>
+          <w:sz w:val="24"/>
+          <w:szCs w:val="24"/>
+        </w:rPr>
+        <w:t>, this is the most critical stage of the system. After connecting the device with a power supply, it takes about 20-25 seconds</w:t>
+      </w:r>
+      <w:r>
+        <w:rPr>
+          <w:rFonts w:ascii="Times New Roman" w:hAnsi="Times New Roman" w:cs="Times New Roman"/>
+          <w:noProof/>
+          <w:color w:val="000000" w:themeColor="text1"/>
+          <w:sz w:val="24"/>
+          <w:szCs w:val="24"/>
+        </w:rPr>
+        <w:t xml:space="preserve"> for GSM Module to get the signal from the satellite. Once the connection is established, the GPS Module sends the location information to the mobile phone. All these details can be seen on the serial monitor if we connect the Arduino with a computer with Arduino IDE. </w:t>
+      </w:r>
       <w:r>
         <w:rPr>
           <w:rFonts w:ascii="Times New Roman" w:hAnsi="Times New Roman" w:cs="Times New Roman"/>
@@ -102,6 +89,76 @@
           <w:szCs w:val="24"/>
         </w:rPr>
         <w:t>After receiving message from the Vehicle Tracking System user can send message to the system to stop the vehicle.</w:t>
+      </w:r>
+      <w:r>
+        <w:rPr>
+          <w:rFonts w:ascii="Times New Roman" w:hAnsi="Times New Roman" w:cs="Times New Roman"/>
+          <w:noProof/>
+          <w:color w:val="000000" w:themeColor="text1"/>
+          <w:sz w:val="24"/>
+          <w:szCs w:val="24"/>
+        </w:rPr>
+        <w:t xml:space="preserve"> Thus, reaching the final stage. This system can be used as different versions of implementaion including personal </w:t>
+      </w:r>
+      <w:r>
+        <w:rPr>
+          <w:rFonts w:ascii="Times New Roman" w:hAnsi="Times New Roman" w:cs="Times New Roman"/>
+          <w:noProof/>
+          <w:color w:val="000000" w:themeColor="text1"/>
+          <w:sz w:val="24"/>
+          <w:szCs w:val="24"/>
+        </w:rPr>
+        <w:t>use,</w:t>
+      </w:r>
+      <w:r>
+        <w:rPr>
+          <w:rFonts w:ascii="Times New Roman" w:hAnsi="Times New Roman" w:cs="Times New Roman"/>
+          <w:noProof/>
+          <w:color w:val="000000" w:themeColor="text1"/>
+          <w:sz w:val="24"/>
+          <w:szCs w:val="24"/>
+        </w:rPr>
+        <w:t xml:space="preserve"> bussiness use,</w:t>
+      </w:r>
+      <w:r>
+        <w:rPr>
+          <w:rFonts w:ascii="Times New Roman" w:hAnsi="Times New Roman" w:cs="Times New Roman"/>
+          <w:noProof/>
+          <w:color w:val="000000" w:themeColor="text1"/>
+          <w:sz w:val="24"/>
+          <w:szCs w:val="24"/>
+        </w:rPr>
+        <w:t xml:space="preserve"> security purposes</w:t>
+      </w:r>
+      <w:r>
+        <w:rPr>
+          <w:rFonts w:ascii="Times New Roman" w:hAnsi="Times New Roman" w:cs="Times New Roman"/>
+          <w:noProof/>
+          <w:color w:val="000000" w:themeColor="text1"/>
+          <w:sz w:val="24"/>
+          <w:szCs w:val="24"/>
+        </w:rPr>
+        <w:t xml:space="preserve"> </w:t>
+      </w:r>
+      <w:r>
+        <w:rPr>
+          <w:rFonts w:ascii="Times New Roman" w:hAnsi="Times New Roman" w:cs="Times New Roman"/>
+          <w:noProof/>
+          <w:color w:val="000000" w:themeColor="text1"/>
+          <w:sz w:val="24"/>
+          <w:szCs w:val="24"/>
+        </w:rPr>
+        <w:t xml:space="preserve">or </w:t>
+      </w:r>
+      <w:r>
+        <w:rPr>
+          <w:rFonts w:ascii="Times New Roman" w:hAnsi="Times New Roman" w:cs="Times New Roman"/>
+          <w:noProof/>
+          <w:color w:val="000000" w:themeColor="text1"/>
+          <w:sz w:val="24"/>
+          <w:szCs w:val="24"/>
+        </w:rPr>
+        <w:t>tracking use.</w:t>
       </w:r>
     </w:p>
     <w:p>
@@ -406,6 +463,7 @@
           <w:sz w:val="24"/>
           <w:szCs w:val="24"/>
         </w:rPr>
+        <w:lastRenderedPageBreak/>
         <w:t xml:space="preserve">As soon </w:t>
       </w:r>
       <w:r>
@@ -469,17 +527,7 @@
           <w:sz w:val="24"/>
           <w:szCs w:val="24"/>
         </w:rPr>
-        <w:t xml:space="preserve">further </w:t>
-      </w:r>
-      <w:r>
-        <w:rPr>
-          <w:rFonts w:ascii="Times New Roman" w:hAnsi="Times New Roman" w:cs="Times New Roman"/>
-          <w:color w:val="000000" w:themeColor="text1"/>
-          <w:sz w:val="24"/>
-          <w:szCs w:val="24"/>
-        </w:rPr>
-        <w:lastRenderedPageBreak/>
-        <w:t>decision will be made by Arduino. If the user chooses to track the vehicle GPS module will track the vehicle and will send the live coordinates of vehicle to the user with a message to stop the car at that coordinate. If the user chooses to stop the car then the Arduino will cut-off the power supply to engine and thus the car will stop there.</w:t>
+        <w:t>further decision will be made by Arduino. If the user chooses to track the vehicle GPS module will track the vehicle and will send the live coordinates of vehicle to the user with a message to stop the car at that coordinate. If the user chooses to stop the car then the Arduino will cut-off the power supply to engine and thus the car will stop there.</w:t>
       </w:r>
     </w:p>
     <w:p>
@@ -501,7 +549,7 @@
           <w:szCs w:val="24"/>
         </w:rPr>
         <w:drawing>
-          <wp:anchor distT="0" distB="0" distL="114300" distR="114300" simplePos="0" relativeHeight="251659264" behindDoc="0" locked="0" layoutInCell="1" allowOverlap="1" wp14:anchorId="0901CE90" wp14:editId="4C7A8016">
+          <wp:anchor distT="0" distB="0" distL="114300" distR="114300" simplePos="0" relativeHeight="251659264" behindDoc="0" locked="0" layoutInCell="1" allowOverlap="1" wp14:anchorId="0901CE90" wp14:editId="06DE2B6E">
             <wp:simplePos x="0" y="0"/>
             <wp:positionH relativeFrom="margin">
               <wp:align>left</wp:align>
@@ -570,7 +618,25 @@
           <w:sz w:val="24"/>
           <w:szCs w:val="24"/>
         </w:rPr>
-        <w:t xml:space="preserve">Following is the live working of the project. The Arduino is powered by a 5V Power Source that is coming </w:t>
+        <w:t>F</w:t>
+      </w:r>
+      <w:r>
+        <w:rPr>
+          <w:rFonts w:ascii="Times New Roman" w:hAnsi="Times New Roman" w:cs="Times New Roman"/>
+          <w:color w:val="000000" w:themeColor="text1"/>
+          <w:sz w:val="24"/>
+          <w:szCs w:val="24"/>
+        </w:rPr>
+        <w:t>ig 4.2 shows the</w:t>
+      </w:r>
+      <w:r>
+        <w:rPr>
+          <w:rFonts w:ascii="Times New Roman" w:hAnsi="Times New Roman" w:cs="Times New Roman"/>
+          <w:color w:val="000000" w:themeColor="text1"/>
+          <w:sz w:val="24"/>
+          <w:szCs w:val="24"/>
+        </w:rPr>
+        <w:t xml:space="preserve"> live working of the project. The Arduino is powered by a 5V Power Source that is coming </w:t>
       </w:r>
       <w:r>
         <w:rPr>
@@ -656,8 +722,7 @@
     <w:p>
       <w:pPr>
         <w:spacing w:line="360" w:lineRule="auto"/>
-        <w:ind w:left="2160" w:firstLine="720"/>
-        <w:jc w:val="both"/>
+        <w:jc w:val="center"/>
         <w:rPr>
           <w:rFonts w:ascii="Times New Roman" w:hAnsi="Times New Roman" w:cs="Times New Roman"/>
           <w:b/>
@@ -729,8 +794,55 @@
           <w:sz w:val="24"/>
           <w:szCs w:val="24"/>
         </w:rPr>
-        <w:lastRenderedPageBreak/>
-        <w:t>Output of GPS module is given if Fig 4.1</w:t>
+        <w:t>Output of GPS module</w:t>
+      </w:r>
+      <w:r>
+        <w:rPr>
+          <w:rFonts w:ascii="Times New Roman" w:hAnsi="Times New Roman" w:cs="Times New Roman"/>
+          <w:sz w:val="24"/>
+          <w:szCs w:val="24"/>
+        </w:rPr>
+        <w:t xml:space="preserve"> in the serial monitor </w:t>
+      </w:r>
+      <w:r>
+        <w:rPr>
+          <w:rFonts w:ascii="Times New Roman" w:hAnsi="Times New Roman" w:cs="Times New Roman"/>
+          <w:sz w:val="24"/>
+          <w:szCs w:val="24"/>
+        </w:rPr>
+        <w:t>is given i</w:t>
+      </w:r>
+      <w:r>
+        <w:rPr>
+          <w:rFonts w:ascii="Times New Roman" w:hAnsi="Times New Roman" w:cs="Times New Roman"/>
+          <w:sz w:val="24"/>
+          <w:szCs w:val="24"/>
+        </w:rPr>
+        <w:t xml:space="preserve">n </w:t>
+      </w:r>
+      <w:r>
+        <w:rPr>
+          <w:rFonts w:ascii="Times New Roman" w:hAnsi="Times New Roman" w:cs="Times New Roman"/>
+          <w:sz w:val="24"/>
+          <w:szCs w:val="24"/>
+        </w:rPr>
+        <w:t>Fig 4.</w:t>
+      </w:r>
+      <w:r>
+        <w:rPr>
+          <w:rFonts w:ascii="Times New Roman" w:hAnsi="Times New Roman" w:cs="Times New Roman"/>
+          <w:sz w:val="24"/>
+          <w:szCs w:val="24"/>
+        </w:rPr>
+        <w:t>3</w:t>
+      </w:r>
+      <w:r>
+        <w:rPr>
+          <w:rFonts w:ascii="Times New Roman" w:hAnsi="Times New Roman" w:cs="Times New Roman"/>
+          <w:sz w:val="24"/>
+          <w:szCs w:val="24"/>
+        </w:rPr>
+        <w:t>. This data can be viewed by connecting the Arduino with a computer.</w:t>
       </w:r>
     </w:p>
     <w:p>
@@ -803,32 +915,39 @@
     <w:p>
       <w:pPr>
         <w:spacing w:line="360" w:lineRule="auto"/>
-        <w:jc w:val="both"/>
-        <w:rPr>
-          <w:rFonts w:ascii="Times New Roman" w:hAnsi="Times New Roman" w:cs="Times New Roman"/>
-          <w:sz w:val="24"/>
-          <w:szCs w:val="24"/>
-        </w:rPr>
-      </w:pPr>
+        <w:jc w:val="center"/>
+        <w:rPr>
+          <w:rFonts w:ascii="Times New Roman" w:hAnsi="Times New Roman" w:cs="Times New Roman"/>
+          <w:sz w:val="24"/>
+          <w:szCs w:val="24"/>
+        </w:rPr>
+      </w:pPr>
+      <w:r>
+        <w:rPr>
+          <w:rFonts w:ascii="Times New Roman" w:hAnsi="Times New Roman" w:cs="Times New Roman"/>
+          <w:sz w:val="24"/>
+          <w:szCs w:val="24"/>
+        </w:rPr>
+        <w:t>Fig 4.</w:t>
+      </w:r>
+      <w:r>
+        <w:rPr>
+          <w:rFonts w:ascii="Times New Roman" w:hAnsi="Times New Roman" w:cs="Times New Roman"/>
+          <w:sz w:val="24"/>
+          <w:szCs w:val="24"/>
+        </w:rPr>
+        <w:t>3</w:t>
+      </w:r>
     </w:p>
     <w:p>
       <w:pPr>
         <w:spacing w:line="360" w:lineRule="auto"/>
-        <w:jc w:val="center"/>
-        <w:rPr>
-          <w:rFonts w:ascii="Times New Roman" w:hAnsi="Times New Roman" w:cs="Times New Roman"/>
-          <w:sz w:val="24"/>
-          <w:szCs w:val="24"/>
-        </w:rPr>
-      </w:pPr>
-      <w:r>
-        <w:rPr>
-          <w:rFonts w:ascii="Times New Roman" w:hAnsi="Times New Roman" w:cs="Times New Roman"/>
-          <w:sz w:val="24"/>
-          <w:szCs w:val="24"/>
-        </w:rPr>
-        <w:t>Fig 4.1</w:t>
-      </w:r>
+        <w:rPr>
+          <w:rFonts w:ascii="Times New Roman" w:hAnsi="Times New Roman" w:cs="Times New Roman"/>
+          <w:sz w:val="24"/>
+          <w:szCs w:val="24"/>
+        </w:rPr>
+      </w:pPr>
     </w:p>
     <w:p>
       <w:pPr>
@@ -842,19 +961,47 @@
     </w:p>
     <w:p>
       <w:pPr>
-        <w:spacing w:line="360" w:lineRule="auto"/>
-        <w:rPr>
-          <w:rFonts w:ascii="Times New Roman" w:hAnsi="Times New Roman" w:cs="Times New Roman"/>
-          <w:sz w:val="24"/>
-          <w:szCs w:val="24"/>
-        </w:rPr>
-      </w:pPr>
+        <w:shd w:val="clear" w:color="auto" w:fill="FFFFFF"/>
+        <w:spacing w:after="75" w:line="360" w:lineRule="auto"/>
+        <w:rPr>
+          <w:rFonts w:ascii="Times New Roman" w:eastAsia="Times New Roman" w:hAnsi="Times New Roman" w:cs="Times New Roman"/>
+          <w:sz w:val="24"/>
+          <w:szCs w:val="24"/>
+          <w:lang w:val="en-IN" w:eastAsia="en-IN"/>
+        </w:rPr>
+      </w:pPr>
+      <w:r>
+        <w:rPr>
+          <w:rFonts w:ascii="Times New Roman" w:eastAsia="Times New Roman" w:hAnsi="Times New Roman" w:cs="Times New Roman"/>
+          <w:sz w:val="24"/>
+          <w:szCs w:val="24"/>
+          <w:lang w:val="en-IN" w:eastAsia="en-IN"/>
+        </w:rPr>
+        <w:t>Below is the $GPGGA String</w:t>
+      </w:r>
+      <w:r>
+        <w:rPr>
+          <w:rFonts w:ascii="Times New Roman" w:eastAsia="Times New Roman" w:hAnsi="Times New Roman" w:cs="Times New Roman"/>
+          <w:sz w:val="24"/>
+          <w:szCs w:val="24"/>
+          <w:lang w:val="en-IN" w:eastAsia="en-IN"/>
+        </w:rPr>
+        <w:t xml:space="preserve"> </w:t>
+      </w:r>
+      <w:r>
+        <w:rPr>
+          <w:rFonts w:ascii="Times New Roman" w:eastAsia="Times New Roman" w:hAnsi="Times New Roman" w:cs="Times New Roman"/>
+          <w:sz w:val="24"/>
+          <w:szCs w:val="24"/>
+          <w:lang w:val="en-IN" w:eastAsia="en-IN"/>
+        </w:rPr>
+        <w:t>description:</w:t>
+      </w:r>
     </w:p>
     <w:p>
       <w:pPr>
         <w:shd w:val="clear" w:color="auto" w:fill="FFFFFF"/>
         <w:spacing w:after="75" w:line="360" w:lineRule="auto"/>
-        <w:jc w:val="both"/>
         <w:rPr>
           <w:rFonts w:ascii="Times New Roman" w:eastAsia="Times New Roman" w:hAnsi="Times New Roman" w:cs="Times New Roman"/>
           <w:sz w:val="24"/>
@@ -865,229 +1012,24 @@
       <w:r>
         <w:rPr>
           <w:rFonts w:ascii="Times New Roman" w:eastAsia="Times New Roman" w:hAnsi="Times New Roman" w:cs="Times New Roman"/>
+          <w:noProof/>
+          <w:color w:val="555555"/>
           <w:sz w:val="24"/>
           <w:szCs w:val="24"/>
           <w:lang w:val="en-IN" w:eastAsia="en-IN"/>
         </w:rPr>
-        <w:lastRenderedPageBreak/>
-        <w:t>Below is the $GPGGA String, along with its description:</w:t>
-      </w:r>
-    </w:p>
-    <w:p>
-      <w:pPr>
-        <w:shd w:val="clear" w:color="auto" w:fill="FFFFFF"/>
-        <w:spacing w:after="75" w:line="360" w:lineRule="auto"/>
-        <w:jc w:val="both"/>
-        <w:rPr>
-          <w:rFonts w:ascii="Times New Roman" w:eastAsia="Times New Roman" w:hAnsi="Times New Roman" w:cs="Times New Roman"/>
-          <w:sz w:val="24"/>
-          <w:szCs w:val="24"/>
-          <w:lang w:val="en-IN" w:eastAsia="en-IN"/>
-        </w:rPr>
-      </w:pPr>
-      <w:r>
-        <w:rPr>
-          <w:rFonts w:ascii="Times New Roman" w:eastAsia="Times New Roman" w:hAnsi="Times New Roman" w:cs="Times New Roman"/>
-          <w:b/>
-          <w:bCs/>
-          <w:sz w:val="24"/>
-          <w:szCs w:val="24"/>
-          <w:lang w:val="en-IN" w:eastAsia="en-IN"/>
-        </w:rPr>
-        <w:t>$GPGGA,104534.000,7791.</w:t>
-      </w:r>
-      <w:r>
-        <w:rPr>
-          <w:rFonts w:ascii="Times New Roman" w:eastAsia="Times New Roman" w:hAnsi="Times New Roman" w:cs="Times New Roman"/>
-          <w:b/>
-          <w:bCs/>
-          <w:sz w:val="24"/>
-          <w:szCs w:val="24"/>
-          <w:lang w:val="en-IN" w:eastAsia="en-IN"/>
-        </w:rPr>
-        <w:t>0381, N</w:t>
-      </w:r>
-      <w:r>
-        <w:rPr>
-          <w:rFonts w:ascii="Times New Roman" w:eastAsia="Times New Roman" w:hAnsi="Times New Roman" w:cs="Times New Roman"/>
-          <w:b/>
-          <w:bCs/>
-          <w:sz w:val="24"/>
-          <w:szCs w:val="24"/>
-          <w:lang w:val="en-IN" w:eastAsia="en-IN"/>
-        </w:rPr>
-        <w:t>,06727.</w:t>
-      </w:r>
-      <w:r>
-        <w:rPr>
-          <w:rFonts w:ascii="Times New Roman" w:eastAsia="Times New Roman" w:hAnsi="Times New Roman" w:cs="Times New Roman"/>
-          <w:b/>
-          <w:bCs/>
-          <w:sz w:val="24"/>
-          <w:szCs w:val="24"/>
-          <w:lang w:val="en-IN" w:eastAsia="en-IN"/>
-        </w:rPr>
-        <w:t>4434, E</w:t>
-      </w:r>
-      <w:r>
-        <w:rPr>
-          <w:rFonts w:ascii="Times New Roman" w:eastAsia="Times New Roman" w:hAnsi="Times New Roman" w:cs="Times New Roman"/>
-          <w:b/>
-          <w:bCs/>
-          <w:sz w:val="24"/>
-          <w:szCs w:val="24"/>
-          <w:lang w:val="en-IN" w:eastAsia="en-IN"/>
-        </w:rPr>
-        <w:t>,1,08,0.9,510.4,</w:t>
-      </w:r>
-      <w:r>
-        <w:rPr>
-          <w:rFonts w:ascii="Times New Roman" w:eastAsia="Times New Roman" w:hAnsi="Times New Roman" w:cs="Times New Roman"/>
-          <w:b/>
-          <w:bCs/>
-          <w:sz w:val="24"/>
-          <w:szCs w:val="24"/>
-          <w:lang w:val="en-IN" w:eastAsia="en-IN"/>
-        </w:rPr>
-        <w:t xml:space="preserve"> </w:t>
-      </w:r>
-      <w:r>
-        <w:rPr>
-          <w:rFonts w:ascii="Times New Roman" w:eastAsia="Times New Roman" w:hAnsi="Times New Roman" w:cs="Times New Roman"/>
-          <w:b/>
-          <w:bCs/>
-          <w:sz w:val="24"/>
-          <w:szCs w:val="24"/>
-          <w:lang w:val="en-IN" w:eastAsia="en-IN"/>
-        </w:rPr>
-        <w:t>M,43.9,</w:t>
-      </w:r>
-      <w:r>
-        <w:rPr>
-          <w:rFonts w:ascii="Times New Roman" w:eastAsia="Times New Roman" w:hAnsi="Times New Roman" w:cs="Times New Roman"/>
-          <w:b/>
-          <w:bCs/>
-          <w:sz w:val="24"/>
-          <w:szCs w:val="24"/>
-          <w:lang w:val="en-IN" w:eastAsia="en-IN"/>
-        </w:rPr>
-        <w:t xml:space="preserve"> </w:t>
-      </w:r>
-      <w:proofErr w:type="gramStart"/>
-      <w:r>
-        <w:rPr>
-          <w:rFonts w:ascii="Times New Roman" w:eastAsia="Times New Roman" w:hAnsi="Times New Roman" w:cs="Times New Roman"/>
-          <w:b/>
-          <w:bCs/>
-          <w:sz w:val="24"/>
-          <w:szCs w:val="24"/>
-          <w:lang w:val="en-IN" w:eastAsia="en-IN"/>
-        </w:rPr>
-        <w:t>M</w:t>
-      </w:r>
-      <w:r>
-        <w:rPr>
-          <w:rFonts w:ascii="Times New Roman" w:eastAsia="Times New Roman" w:hAnsi="Times New Roman" w:cs="Times New Roman"/>
-          <w:b/>
-          <w:bCs/>
-          <w:sz w:val="24"/>
-          <w:szCs w:val="24"/>
-          <w:lang w:val="en-IN" w:eastAsia="en-IN"/>
-        </w:rPr>
-        <w:t>,</w:t>
-      </w:r>
-      <w:r>
-        <w:rPr>
-          <w:rFonts w:ascii="Times New Roman" w:eastAsia="Times New Roman" w:hAnsi="Times New Roman" w:cs="Times New Roman"/>
-          <w:b/>
-          <w:bCs/>
-          <w:sz w:val="24"/>
-          <w:szCs w:val="24"/>
-          <w:lang w:val="en-IN" w:eastAsia="en-IN"/>
-        </w:rPr>
-        <w:t>,</w:t>
-      </w:r>
-      <w:proofErr w:type="gramEnd"/>
-      <w:r>
-        <w:rPr>
-          <w:rFonts w:ascii="Times New Roman" w:eastAsia="Times New Roman" w:hAnsi="Times New Roman" w:cs="Times New Roman"/>
-          <w:b/>
-          <w:bCs/>
-          <w:sz w:val="24"/>
-          <w:szCs w:val="24"/>
-          <w:lang w:val="en-IN" w:eastAsia="en-IN"/>
-        </w:rPr>
-        <w:t>*47</w:t>
-      </w:r>
-    </w:p>
-    <w:p>
-      <w:pPr>
-        <w:shd w:val="clear" w:color="auto" w:fill="FFFFFF"/>
-        <w:spacing w:after="75" w:line="360" w:lineRule="auto"/>
-        <w:jc w:val="both"/>
-        <w:rPr>
-          <w:rFonts w:ascii="Times New Roman" w:eastAsia="Times New Roman" w:hAnsi="Times New Roman" w:cs="Times New Roman"/>
-          <w:sz w:val="24"/>
-          <w:szCs w:val="24"/>
-          <w:lang w:val="en-IN" w:eastAsia="en-IN"/>
-        </w:rPr>
-      </w:pPr>
-      <w:r>
-        <w:rPr>
-          <w:rFonts w:ascii="Times New Roman" w:eastAsia="Times New Roman" w:hAnsi="Times New Roman" w:cs="Times New Roman"/>
-          <w:sz w:val="24"/>
-          <w:szCs w:val="24"/>
-          <w:lang w:val="en-IN" w:eastAsia="en-IN"/>
-        </w:rPr>
-        <w:t>$</w:t>
-      </w:r>
-      <w:proofErr w:type="gramStart"/>
-      <w:r>
-        <w:rPr>
-          <w:rFonts w:ascii="Times New Roman" w:eastAsia="Times New Roman" w:hAnsi="Times New Roman" w:cs="Times New Roman"/>
-          <w:sz w:val="24"/>
-          <w:szCs w:val="24"/>
-          <w:lang w:val="en-IN" w:eastAsia="en-IN"/>
-        </w:rPr>
-        <w:t>GPGGA,HHMMSS.SSS</w:t>
-      </w:r>
-      <w:proofErr w:type="gramEnd"/>
-      <w:r>
-        <w:rPr>
-          <w:rFonts w:ascii="Times New Roman" w:eastAsia="Times New Roman" w:hAnsi="Times New Roman" w:cs="Times New Roman"/>
-          <w:sz w:val="24"/>
-          <w:szCs w:val="24"/>
-          <w:lang w:val="en-IN" w:eastAsia="en-IN"/>
-        </w:rPr>
-        <w:t>,latitude,N,longitude,E,FQ,NOS,HDP,altitude,M,height,M,,checksum data.</w:t>
-      </w:r>
-    </w:p>
-    <w:p>
-      <w:pPr>
-        <w:shd w:val="clear" w:color="auto" w:fill="FFFFFF"/>
-        <w:spacing w:after="75" w:line="360" w:lineRule="auto"/>
-        <w:jc w:val="center"/>
-        <w:rPr>
-          <w:rFonts w:ascii="Times New Roman" w:eastAsia="Times New Roman" w:hAnsi="Times New Roman" w:cs="Times New Roman"/>
-          <w:color w:val="555555"/>
-          <w:sz w:val="24"/>
-          <w:szCs w:val="24"/>
-          <w:lang w:val="en-IN" w:eastAsia="en-IN"/>
-        </w:rPr>
-      </w:pPr>
-      <w:r>
-        <w:rPr>
-          <w:rFonts w:ascii="Times New Roman" w:eastAsia="Times New Roman" w:hAnsi="Times New Roman" w:cs="Times New Roman"/>
-          <w:noProof/>
-          <w:color w:val="555555"/>
-          <w:sz w:val="24"/>
-          <w:szCs w:val="24"/>
-          <w:lang w:val="en-IN" w:eastAsia="en-IN"/>
-        </w:rPr>
         <w:drawing>
-          <wp:inline distT="0" distB="0" distL="0" distR="0" wp14:anchorId="09F929D1" wp14:editId="0F690826">
+          <wp:anchor distT="0" distB="0" distL="114300" distR="114300" simplePos="0" relativeHeight="251660288" behindDoc="0" locked="0" layoutInCell="1" allowOverlap="1" wp14:anchorId="09F929D1" wp14:editId="10EC54CA">
+            <wp:simplePos x="0" y="0"/>
+            <wp:positionH relativeFrom="margin">
+              <wp:align>center</wp:align>
+            </wp:positionH>
+            <wp:positionV relativeFrom="paragraph">
+              <wp:posOffset>556895</wp:posOffset>
+            </wp:positionV>
             <wp:extent cx="2114550" cy="3524250"/>
             <wp:effectExtent l="0" t="0" r="0" b="0"/>
+            <wp:wrapTopAndBottom/>
             <wp:docPr id="2" name="Picture 2"/>
             <wp:cNvGraphicFramePr>
               <a:graphicFrameLocks xmlns:a="http://schemas.openxmlformats.org/drawingml/2006/main" noChangeAspect="1"/>
@@ -1130,9 +1072,69 @@
                 </pic:pic>
               </a:graphicData>
             </a:graphic>
-          </wp:inline>
+          </wp:anchor>
         </w:drawing>
       </w:r>
+      <w:r>
+        <w:rPr>
+          <w:rFonts w:ascii="Times New Roman" w:eastAsia="Times New Roman" w:hAnsi="Times New Roman" w:cs="Times New Roman"/>
+          <w:sz w:val="24"/>
+          <w:szCs w:val="24"/>
+          <w:lang w:val="en-IN" w:eastAsia="en-IN"/>
+        </w:rPr>
+        <w:t>$</w:t>
+      </w:r>
+      <w:proofErr w:type="gramStart"/>
+      <w:r>
+        <w:rPr>
+          <w:rFonts w:ascii="Times New Roman" w:eastAsia="Times New Roman" w:hAnsi="Times New Roman" w:cs="Times New Roman"/>
+          <w:sz w:val="24"/>
+          <w:szCs w:val="24"/>
+          <w:lang w:val="en-IN" w:eastAsia="en-IN"/>
+        </w:rPr>
+        <w:t>GPGGA,HHMMSS.SSS</w:t>
+      </w:r>
+      <w:proofErr w:type="gramEnd"/>
+      <w:r>
+        <w:rPr>
+          <w:rFonts w:ascii="Times New Roman" w:eastAsia="Times New Roman" w:hAnsi="Times New Roman" w:cs="Times New Roman"/>
+          <w:sz w:val="24"/>
+          <w:szCs w:val="24"/>
+          <w:lang w:val="en-IN" w:eastAsia="en-IN"/>
+        </w:rPr>
+        <w:t>,latitude,N,longitude,E,FQ,NOS,HDP,altitude,M,height,M,,checks</w:t>
+      </w:r>
+      <w:r>
+        <w:rPr>
+          <w:rFonts w:ascii="Times New Roman" w:eastAsia="Times New Roman" w:hAnsi="Times New Roman" w:cs="Times New Roman"/>
+          <w:sz w:val="24"/>
+          <w:szCs w:val="24"/>
+          <w:lang w:val="en-IN" w:eastAsia="en-IN"/>
+        </w:rPr>
+        <w:t>u</w:t>
+      </w:r>
+      <w:r>
+        <w:rPr>
+          <w:rFonts w:ascii="Times New Roman" w:eastAsia="Times New Roman" w:hAnsi="Times New Roman" w:cs="Times New Roman"/>
+          <w:sz w:val="24"/>
+          <w:szCs w:val="24"/>
+          <w:lang w:val="en-IN" w:eastAsia="en-IN"/>
+        </w:rPr>
+        <w:t>m data.</w:t>
+      </w:r>
+    </w:p>
+    <w:p>
+      <w:pPr>
+        <w:shd w:val="clear" w:color="auto" w:fill="FFFFFF"/>
+        <w:spacing w:after="75" w:line="360" w:lineRule="auto"/>
+        <w:rPr>
+          <w:rFonts w:ascii="Times New Roman" w:eastAsia="Times New Roman" w:hAnsi="Times New Roman" w:cs="Times New Roman"/>
+          <w:color w:val="555555"/>
+          <w:sz w:val="24"/>
+          <w:szCs w:val="24"/>
+          <w:lang w:val="en-IN" w:eastAsia="en-IN"/>
+        </w:rPr>
+      </w:pPr>
     </w:p>
     <w:p>
       <w:pPr>
@@ -1153,22 +1155,19 @@
           <w:szCs w:val="24"/>
           <w:lang w:val="en-IN" w:eastAsia="en-IN"/>
         </w:rPr>
-        <w:t>Fig 4.2</w:t>
-      </w:r>
-    </w:p>
-    <w:p>
-      <w:pPr>
-        <w:shd w:val="clear" w:color="auto" w:fill="FFFFFF"/>
-        <w:spacing w:after="75" w:line="360" w:lineRule="auto"/>
-        <w:jc w:val="center"/>
+        <w:t>Fig 4.</w:t>
+      </w:r>
+      <w:r>
         <w:rPr>
           <w:rFonts w:ascii="Times New Roman" w:eastAsia="Times New Roman" w:hAnsi="Times New Roman" w:cs="Times New Roman"/>
-          <w:color w:val="555555"/>
           <w:sz w:val="24"/>
           <w:szCs w:val="24"/>
           <w:lang w:val="en-IN" w:eastAsia="en-IN"/>
         </w:rPr>
-      </w:pPr>
+        <w:t>4</w:t>
+      </w:r>
+      <w:bookmarkStart w:id="0" w:name="_GoBack"/>
+      <w:bookmarkEnd w:id="0"/>
     </w:p>
     <w:p>
       <w:pPr>
@@ -1189,7 +1188,43 @@
           <w:szCs w:val="24"/>
           <w:lang w:val="en-IN" w:eastAsia="en-IN"/>
         </w:rPr>
-        <w:t xml:space="preserve">As shown in Fig 4.2, the conversation between Arduino and user will look like this. Arduino will send a live link to track vehicle via GSM module. This link can directly be open in Google Maps. </w:t>
+        <w:t>As shown in Fig 4.</w:t>
+      </w:r>
+      <w:r>
+        <w:rPr>
+          <w:rFonts w:ascii="Times New Roman" w:eastAsia="Times New Roman" w:hAnsi="Times New Roman" w:cs="Times New Roman"/>
+          <w:sz w:val="24"/>
+          <w:szCs w:val="24"/>
+          <w:lang w:val="en-IN" w:eastAsia="en-IN"/>
+        </w:rPr>
+        <w:t>4</w:t>
+      </w:r>
+      <w:r>
+        <w:rPr>
+          <w:rFonts w:ascii="Times New Roman" w:eastAsia="Times New Roman" w:hAnsi="Times New Roman" w:cs="Times New Roman"/>
+          <w:sz w:val="24"/>
+          <w:szCs w:val="24"/>
+          <w:lang w:val="en-IN" w:eastAsia="en-IN"/>
+        </w:rPr>
+        <w:t>, the conversation between Arduino and user will look like this. Arduino will send a live link to track vehicle via GSM module. This link can directly be open in Google Maps.</w:t>
+      </w:r>
+      <w:r>
+        <w:rPr>
+          <w:rFonts w:ascii="Times New Roman" w:eastAsia="Times New Roman" w:hAnsi="Times New Roman" w:cs="Times New Roman"/>
+          <w:sz w:val="24"/>
+          <w:szCs w:val="24"/>
+          <w:lang w:val="en-IN" w:eastAsia="en-IN"/>
+        </w:rPr>
+        <w:t xml:space="preserve"> If the user replies with “Y”, the Arduino sends the code and turns off the ignition of the car. If the user selects “N”, the system stops there</w:t>
+      </w:r>
+      <w:r>
+        <w:rPr>
+          <w:rFonts w:ascii="Times New Roman" w:eastAsia="Times New Roman" w:hAnsi="Times New Roman" w:cs="Times New Roman"/>
+          <w:sz w:val="24"/>
+          <w:szCs w:val="24"/>
+          <w:lang w:val="en-IN" w:eastAsia="en-IN"/>
+        </w:rPr>
+        <w:t xml:space="preserve"> until restarted again.</w:t>
       </w:r>
     </w:p>
     <w:p>
@@ -1313,6 +1348,7 @@
     <w:p>
       <w:pPr>
         <w:spacing w:line="360" w:lineRule="auto"/>
+        <w:jc w:val="both"/>
         <w:rPr>
           <w:rFonts w:ascii="Times New Roman" w:hAnsi="Times New Roman" w:cs="Times New Roman"/>
           <w:color w:val="333333"/>
@@ -1382,8 +1418,6 @@
         </w:rPr>
         <w:t>5</w:t>
       </w:r>
-      <w:bookmarkStart w:id="0" w:name="_GoBack"/>
-      <w:bookmarkEnd w:id="0"/>
       <w:r>
         <w:rPr>
           <w:rFonts w:ascii="Times New Roman" w:eastAsia="Times New Roman" w:hAnsi="Times New Roman" w:cs="Times New Roman"/>
@@ -2003,7 +2037,7 @@
       </w:pPr>
     </w:pPrDefault>
   </w:docDefaults>
-  <w:latentStyles w:defLockedState="0" w:defUIPriority="99" w:defSemiHidden="0" w:defUnhideWhenUsed="0" w:defQFormat="0" w:count="375">
+  <w:latentStyles w:defLockedState="0" w:defUIPriority="99" w:defSemiHidden="0" w:defUnhideWhenUsed="0" w:defQFormat="0" w:count="376">
     <w:lsdException w:name="Normal" w:uiPriority="0" w:qFormat="1"/>
     <w:lsdException w:name="heading 1" w:uiPriority="9" w:qFormat="1"/>
     <w:lsdException w:name="heading 2" w:semiHidden="1" w:uiPriority="9" w:unhideWhenUsed="1" w:qFormat="1"/>
@@ -2109,7 +2143,6 @@
     <w:lsdException w:name="HTML Sample" w:semiHidden="1" w:unhideWhenUsed="1"/>
     <w:lsdException w:name="HTML Typewriter" w:semiHidden="1" w:unhideWhenUsed="1"/>
     <w:lsdException w:name="HTML Variable" w:semiHidden="1" w:unhideWhenUsed="1"/>
-    <w:lsdException w:name="Normal Table" w:semiHidden="1" w:unhideWhenUsed="1"/>
     <w:lsdException w:name="annotation subject" w:semiHidden="1" w:unhideWhenUsed="1"/>
     <w:lsdException w:name="No List" w:semiHidden="1" w:unhideWhenUsed="1"/>
     <w:lsdException w:name="Outline List 1" w:semiHidden="1" w:unhideWhenUsed="1"/>
@@ -2156,10 +2189,8 @@
     <w:lsdException w:name="Table Subtle 2" w:semiHidden="1" w:unhideWhenUsed="1"/>
     <w:lsdException w:name="Table Web 1" w:semiHidden="1" w:unhideWhenUsed="1"/>
     <w:lsdException w:name="Table Web 2" w:semiHidden="1" w:unhideWhenUsed="1"/>
-    <w:lsdException w:name="Table Web 3" w:semiHidden="1" w:unhideWhenUsed="1"/>
     <w:lsdException w:name="Balloon Text" w:semiHidden="1" w:unhideWhenUsed="1"/>
     <w:lsdException w:name="Table Grid" w:uiPriority="39"/>
-    <w:lsdException w:name="Table Theme" w:semiHidden="1" w:unhideWhenUsed="1"/>
     <w:lsdException w:name="Placeholder Text" w:semiHidden="1"/>
     <w:lsdException w:name="No Spacing" w:uiPriority="1" w:qFormat="1"/>
     <w:lsdException w:name="Light Shading" w:uiPriority="60"/>
@@ -2379,6 +2410,7 @@
     <w:lsdException w:name="Smart Hyperlink" w:semiHidden="1" w:unhideWhenUsed="1"/>
     <w:lsdException w:name="Hashtag" w:semiHidden="1" w:unhideWhenUsed="1"/>
     <w:lsdException w:name="Unresolved Mention" w:semiHidden="1" w:unhideWhenUsed="1"/>
+    <w:lsdException w:name="Smart Link" w:semiHidden="1" w:unhideWhenUsed="1"/>
   </w:latentStyles>
   <w:style w:type="paragraph" w:default="1" w:styleId="Normal">
     <w:name w:val="Normal"/>
@@ -2541,6 +2573,37 @@
       <w:lang w:eastAsia="en-IN"/>
     </w:rPr>
   </w:style>
+  <w:style w:type="paragraph" w:styleId="BalloonText">
+    <w:name w:val="Balloon Text"/>
+    <w:basedOn w:val="Normal"/>
+    <w:link w:val="BalloonTextChar"/>
+    <w:uiPriority w:val="99"/>
+    <w:semiHidden/>
+    <w:unhideWhenUsed/>
+    <w:rsid w:val="00AB7812"/>
+    <w:pPr>
+      <w:spacing w:after="0" w:line="240" w:lineRule="auto"/>
+    </w:pPr>
+    <w:rPr>
+      <w:rFonts w:ascii="Segoe UI" w:hAnsi="Segoe UI" w:cs="Segoe UI"/>
+      <w:sz w:val="18"/>
+      <w:szCs w:val="18"/>
+    </w:rPr>
+  </w:style>
+  <w:style w:type="character" w:customStyle="1" w:styleId="BalloonTextChar">
+    <w:name w:val="Balloon Text Char"/>
+    <w:basedOn w:val="DefaultParagraphFont"/>
+    <w:link w:val="BalloonText"/>
+    <w:uiPriority w:val="99"/>
+    <w:semiHidden/>
+    <w:rsid w:val="00AB7812"/>
+    <w:rPr>
+      <w:rFonts w:ascii="Segoe UI" w:eastAsiaTheme="minorEastAsia" w:hAnsi="Segoe UI" w:cs="Segoe UI"/>
+      <w:sz w:val="18"/>
+      <w:szCs w:val="18"/>
+      <w:lang w:val="en-US"/>
+    </w:rPr>
+  </w:style>
 </w:styles>
 </file>
 
@@ -2622,21 +2685,28 @@
     <w:charset w:val="00"/>
     <w:family w:val="roman"/>
     <w:pitch w:val="variable"/>
-    <w:sig w:usb0="E0002EFF" w:usb1="C0007843" w:usb2="00000009" w:usb3="00000000" w:csb0="000001FF" w:csb1="00000000"/>
+    <w:sig w:usb0="E0002EFF" w:usb1="C000785B" w:usb2="00000009" w:usb3="00000000" w:csb0="000001FF" w:csb1="00000000"/>
   </w:font>
   <w:font w:name="Calibri">
     <w:panose1 w:val="020F0502020204030204"/>
     <w:charset w:val="00"/>
     <w:family w:val="swiss"/>
     <w:pitch w:val="variable"/>
-    <w:sig w:usb0="E00002FF" w:usb1="4000ACFF" w:usb2="00000001" w:usb3="00000000" w:csb0="0000019F" w:csb1="00000000"/>
+    <w:sig w:usb0="E0002EFF" w:usb1="C000247B" w:usb2="00000009" w:usb3="00000000" w:csb0="000001FF" w:csb1="00000000"/>
+  </w:font>
+  <w:font w:name="Segoe UI">
+    <w:panose1 w:val="020B0502040204020203"/>
+    <w:charset w:val="00"/>
+    <w:family w:val="swiss"/>
+    <w:pitch w:val="variable"/>
+    <w:sig w:usb0="E4002EFF" w:usb1="C000E47F" w:usb2="00000009" w:usb3="00000000" w:csb0="000001FF" w:csb1="00000000"/>
   </w:font>
   <w:font w:name="Calibri Light">
     <w:panose1 w:val="020F0302020204030204"/>
     <w:charset w:val="00"/>
     <w:family w:val="swiss"/>
     <w:pitch w:val="variable"/>
-    <w:sig w:usb0="A00002EF" w:usb1="4000207B" w:usb2="00000000" w:usb3="00000000" w:csb0="0000019F" w:csb1="00000000"/>
+    <w:sig w:usb0="E0002AFF" w:usb1="C000247B" w:usb2="00000009" w:usb3="00000000" w:csb0="000001FF" w:csb1="00000000"/>
   </w:font>
 </w:fonts>
 </file>
@@ -2657,6 +2727,7 @@
   </w:compat>
   <w:rsids>
     <w:rsidRoot w:val="004B5917"/>
+    <w:rsid w:val="001617F2"/>
     <w:rsid w:val="003E1764"/>
     <w:rsid w:val="004B5917"/>
     <w:rsid w:val="005D5671"/>
@@ -2704,7 +2775,7 @@
       </w:pPr>
     </w:pPrDefault>
   </w:docDefaults>
-  <w:latentStyles w:defLockedState="0" w:defUIPriority="99" w:defSemiHidden="0" w:defUnhideWhenUsed="0" w:defQFormat="0" w:count="375">
+  <w:latentStyles w:defLockedState="0" w:defUIPriority="99" w:defSemiHidden="0" w:defUnhideWhenUsed="0" w:defQFormat="0" w:count="376">
     <w:lsdException w:name="Normal" w:uiPriority="0" w:qFormat="1"/>
     <w:lsdException w:name="heading 1" w:uiPriority="9" w:qFormat="1"/>
     <w:lsdException w:name="heading 2" w:semiHidden="1" w:uiPriority="9" w:unhideWhenUsed="1" w:qFormat="1"/>
@@ -2810,7 +2881,6 @@
     <w:lsdException w:name="HTML Sample" w:semiHidden="1" w:unhideWhenUsed="1"/>
     <w:lsdException w:name="HTML Typewriter" w:semiHidden="1" w:unhideWhenUsed="1"/>
     <w:lsdException w:name="HTML Variable" w:semiHidden="1" w:unhideWhenUsed="1"/>
-    <w:lsdException w:name="Normal Table" w:semiHidden="1" w:unhideWhenUsed="1"/>
     <w:lsdException w:name="annotation subject" w:semiHidden="1" w:unhideWhenUsed="1"/>
     <w:lsdException w:name="No List" w:semiHidden="1" w:unhideWhenUsed="1"/>
     <w:lsdException w:name="Outline List 1" w:semiHidden="1" w:unhideWhenUsed="1"/>
@@ -2857,10 +2927,8 @@
     <w:lsdException w:name="Table Subtle 2" w:semiHidden="1" w:unhideWhenUsed="1"/>
     <w:lsdException w:name="Table Web 1" w:semiHidden="1" w:unhideWhenUsed="1"/>
     <w:lsdException w:name="Table Web 2" w:semiHidden="1" w:unhideWhenUsed="1"/>
-    <w:lsdException w:name="Table Web 3" w:semiHidden="1" w:unhideWhenUsed="1"/>
     <w:lsdException w:name="Balloon Text" w:semiHidden="1" w:unhideWhenUsed="1"/>
     <w:lsdException w:name="Table Grid" w:uiPriority="39"/>
-    <w:lsdException w:name="Table Theme" w:semiHidden="1" w:unhideWhenUsed="1"/>
     <w:lsdException w:name="Placeholder Text" w:semiHidden="1"/>
     <w:lsdException w:name="No Spacing" w:uiPriority="1" w:qFormat="1"/>
     <w:lsdException w:name="Light Shading" w:uiPriority="60"/>
@@ -3080,6 +3148,7 @@
     <w:lsdException w:name="Smart Hyperlink" w:semiHidden="1" w:unhideWhenUsed="1"/>
     <w:lsdException w:name="Hashtag" w:semiHidden="1" w:unhideWhenUsed="1"/>
     <w:lsdException w:name="Unresolved Mention" w:semiHidden="1" w:unhideWhenUsed="1"/>
+    <w:lsdException w:name="Smart Link" w:semiHidden="1" w:unhideWhenUsed="1"/>
   </w:latentStyles>
   <w:style w:type="paragraph" w:default="1" w:styleId="Normal">
     <w:name w:val="Normal"/>

</xml_diff>